<commit_message>
Change in cover page and mongo model
</commit_message>
<xml_diff>
--- a/Cover_page_Coursera.docx
+++ b/Cover_page_Coursera.docx
@@ -1,11 +1,11 @@
 
 <file path=word/document.xml><?xml version="1.0" encoding="utf-8"?>
-<w:document xmlns:wpc="http://schemas.microsoft.com/office/word/2010/wordprocessingCanvas" xmlns:cx="http://schemas.microsoft.com/office/drawing/2014/chartex" xmlns:cx1="http://schemas.microsoft.com/office/drawing/2015/9/8/chartex" xmlns:cx2="http://schemas.microsoft.com/office/drawing/2015/10/21/chartex" xmlns:cx3="http://schemas.microsoft.com/office/drawing/2016/5/9/chartex" xmlns:cx4="http://schemas.microsoft.com/office/drawing/2016/5/10/chartex" xmlns:cx5="http://schemas.microsoft.com/office/drawing/2016/5/11/chartex" xmlns:mc="http://schemas.openxmlformats.org/markup-compatibility/2006" xmlns:o="urn:schemas-microsoft-com:office:office" xmlns:r="http://schemas.openxmlformats.org/officeDocument/2006/relationships" xmlns:m="http://schemas.openxmlformats.org/officeDocument/2006/math" xmlns:v="urn:schemas-microsoft-com:vml" xmlns:wp14="http://schemas.microsoft.com/office/word/2010/wordprocessingDrawing" xmlns:wp="http://schemas.openxmlformats.org/drawingml/2006/wordprocessingDrawing" xmlns:w10="urn:schemas-microsoft-com:office:word" xmlns:w="http://schemas.openxmlformats.org/wordprocessingml/2006/main" xmlns:w14="http://schemas.microsoft.com/office/word/2010/wordml" xmlns:w15="http://schemas.microsoft.com/office/word/2012/wordml" xmlns:w16se="http://schemas.microsoft.com/office/word/2015/wordml/symex" xmlns:wpg="http://schemas.microsoft.com/office/word/2010/wordprocessingGroup" xmlns:wpi="http://schemas.microsoft.com/office/word/2010/wordprocessingInk" xmlns:wne="http://schemas.microsoft.com/office/word/2006/wordml" xmlns:wps="http://schemas.microsoft.com/office/word/2010/wordprocessingShape" mc:Ignorable="w14 w15 w16se wp14">
+<w:document xmlns:wpc="http://schemas.microsoft.com/office/word/2010/wordprocessingCanvas" xmlns:mo="http://schemas.microsoft.com/office/mac/office/2008/main" xmlns:mc="http://schemas.openxmlformats.org/markup-compatibility/2006" xmlns:mv="urn:schemas-microsoft-com:mac:vml" xmlns:o="urn:schemas-microsoft-com:office:office" xmlns:r="http://schemas.openxmlformats.org/officeDocument/2006/relationships" xmlns:m="http://schemas.openxmlformats.org/officeDocument/2006/math" xmlns:v="urn:schemas-microsoft-com:vml" xmlns:wp14="http://schemas.microsoft.com/office/word/2010/wordprocessingDrawing" xmlns:wp="http://schemas.openxmlformats.org/drawingml/2006/wordprocessingDrawing" xmlns:w10="urn:schemas-microsoft-com:office:word" xmlns:w="http://schemas.openxmlformats.org/wordprocessingml/2006/main" xmlns:w14="http://schemas.microsoft.com/office/word/2010/wordml" xmlns:w15="http://schemas.microsoft.com/office/word/2012/wordml" xmlns:wpg="http://schemas.microsoft.com/office/word/2010/wordprocessingGroup" xmlns:wpi="http://schemas.microsoft.com/office/word/2010/wordprocessingInk" xmlns:wne="http://schemas.microsoft.com/office/word/2006/wordml" xmlns:wps="http://schemas.microsoft.com/office/word/2010/wordprocessingShape" mc:Ignorable="w14 w15 wp14">
   <w:background w:color="FFFFFF"/>
   <w:body>
     <w:p>
       <w:pPr>
-        <w:pStyle w:val="4"/>
+        <w:pStyle w:val="Heading4"/>
         <w:spacing w:before="150" w:after="150"/>
         <w:jc w:val="center"/>
       </w:pPr>
@@ -126,19 +126,8 @@
           <w:sz w:val="32"/>
           <w:szCs w:val="32"/>
         </w:rPr>
-        <w:t xml:space="preserve">Wei </w:t>
-      </w:r>
-      <w:proofErr w:type="spellStart"/>
-      <w:r>
-        <w:rPr>
-          <w:rFonts w:ascii="Times New Roman" w:eastAsia="Times New Roman" w:hAnsi="Times New Roman" w:cs="Times New Roman"/>
-          <w:b/>
-          <w:sz w:val="32"/>
-          <w:szCs w:val="32"/>
-        </w:rPr>
-        <w:t>Wei</w:t>
-      </w:r>
-      <w:proofErr w:type="spellEnd"/>
+        <w:t>Wei Wei</w:t>
+      </w:r>
     </w:p>
     <w:p>
       <w:pPr>
@@ -166,7 +155,7 @@
       <w:hyperlink r:id="rId5" w:history="1">
         <w:r>
           <w:rPr>
-            <w:rStyle w:val="a6"/>
+            <w:rStyle w:val="Hyperlink"/>
             <w:rFonts w:ascii="Times New Roman" w:eastAsia="Times New Roman" w:hAnsi="Times New Roman" w:cs="Times New Roman"/>
             <w:b/>
             <w:sz w:val="32"/>
@@ -274,27 +263,7 @@
           <w:sz w:val="24"/>
           <w:szCs w:val="24"/>
         </w:rPr>
-        <w:t xml:space="preserve"> </w:t>
-      </w:r>
-      <w:proofErr w:type="gramStart"/>
-      <w:r>
-        <w:rPr>
-          <w:rFonts w:ascii="Times New Roman" w:eastAsia="Times New Roman" w:hAnsi="Times New Roman" w:cs="Times New Roman"/>
-          <w:b/>
-          <w:sz w:val="24"/>
-          <w:szCs w:val="24"/>
-        </w:rPr>
-        <w:t>SQL  file</w:t>
-      </w:r>
-      <w:proofErr w:type="gramEnd"/>
-      <w:r>
-        <w:rPr>
-          <w:rFonts w:ascii="Times New Roman" w:eastAsia="Times New Roman" w:hAnsi="Times New Roman" w:cs="Times New Roman"/>
-          <w:b/>
-          <w:sz w:val="24"/>
-          <w:szCs w:val="24"/>
-        </w:rPr>
-        <w:t xml:space="preserve"> which will hold the drop scripts of the tables that we created as part of the project, this file is used after we create the tables or run the create table scripts, this was created to make clear all the tables before we implement the database completely from scratch.</w:t>
+        <w:t xml:space="preserve"> SQL  file which will hold the drop scripts of the tables that we created as part of the project, this file is used after we create the tables or run the create table scripts, this was created to make clear all the tables before we implement the database completely from scratch.</w:t>
       </w:r>
     </w:p>
     <w:p>
@@ -332,27 +301,7 @@
           <w:sz w:val="24"/>
           <w:szCs w:val="24"/>
         </w:rPr>
-        <w:t xml:space="preserve"> SQL file with the table create scripts, which are used to create all the table used in the project </w:t>
-      </w:r>
-      <w:proofErr w:type="gramStart"/>
-      <w:r>
-        <w:rPr>
-          <w:rFonts w:ascii="Times New Roman" w:eastAsia="Times New Roman" w:hAnsi="Times New Roman" w:cs="Times New Roman"/>
-          <w:b/>
-          <w:sz w:val="24"/>
-          <w:szCs w:val="24"/>
-        </w:rPr>
-        <w:t>and also</w:t>
-      </w:r>
-      <w:proofErr w:type="gramEnd"/>
-      <w:r>
-        <w:rPr>
-          <w:rFonts w:ascii="Times New Roman" w:eastAsia="Times New Roman" w:hAnsi="Times New Roman" w:cs="Times New Roman"/>
-          <w:b/>
-          <w:sz w:val="24"/>
-          <w:szCs w:val="24"/>
-        </w:rPr>
-        <w:t xml:space="preserve"> another SQL file holding the insert scripts which will hold some dummy data insert commands to the table which are used in computing the queries deployed in the web portal.</w:t>
+        <w:t xml:space="preserve"> SQL file with the table create scripts, which are used to create all the table used in the project and also another SQL file holding the insert scripts which will hold some dummy data insert commands to the table which are used in computing the queries deployed in the web portal.</w:t>
       </w:r>
     </w:p>
     <w:p>
@@ -518,7 +467,7 @@
     </w:p>
     <w:p>
       <w:pPr>
-        <w:pStyle w:val="a5"/>
+        <w:pStyle w:val="ListParagraph"/>
         <w:numPr>
           <w:ilvl w:val="0"/>
           <w:numId w:val="3"/>
@@ -529,10 +478,34 @@
           <w:szCs w:val="24"/>
         </w:rPr>
       </w:pPr>
-    </w:p>
-    <w:p>
-      <w:pPr>
-        <w:pStyle w:val="a5"/>
+      <w:r>
+        <w:rPr>
+          <w:rFonts w:ascii="Times New Roman" w:eastAsia="Times New Roman" w:hAnsi="Times New Roman" w:cs="Times New Roman"/>
+          <w:sz w:val="24"/>
+          <w:szCs w:val="24"/>
+        </w:rPr>
+        <w:t>Working on implementing ER model</w:t>
+      </w:r>
+      <w:r>
+        <w:rPr>
+          <w:rFonts w:ascii="Times New Roman" w:eastAsia="Times New Roman" w:hAnsi="Times New Roman" w:cs="Times New Roman"/>
+          <w:sz w:val="24"/>
+          <w:szCs w:val="24"/>
+        </w:rPr>
+        <w:t xml:space="preserve"> and implementing normalization.</w:t>
+      </w:r>
+      <w:r>
+        <w:rPr>
+          <w:rFonts w:ascii="Times New Roman" w:eastAsia="Times New Roman" w:hAnsi="Times New Roman" w:cs="Times New Roman"/>
+          <w:sz w:val="24"/>
+          <w:szCs w:val="24"/>
+        </w:rPr>
+        <w:t xml:space="preserve"> </w:t>
+      </w:r>
+    </w:p>
+    <w:p>
+      <w:pPr>
+        <w:pStyle w:val="ListParagraph"/>
         <w:numPr>
           <w:ilvl w:val="0"/>
           <w:numId w:val="3"/>
@@ -543,10 +516,26 @@
           <w:szCs w:val="24"/>
         </w:rPr>
       </w:pPr>
-    </w:p>
-    <w:p>
-      <w:pPr>
-        <w:pStyle w:val="a5"/>
+      <w:r>
+        <w:rPr>
+          <w:rFonts w:ascii="Times New Roman" w:eastAsia="Times New Roman" w:hAnsi="Times New Roman" w:cs="Times New Roman"/>
+          <w:sz w:val="24"/>
+          <w:szCs w:val="24"/>
+        </w:rPr>
+        <w:t>Designing MongoDB model for the project</w:t>
+      </w:r>
+      <w:r>
+        <w:rPr>
+          <w:rFonts w:ascii="Times New Roman" w:eastAsia="Times New Roman" w:hAnsi="Times New Roman" w:cs="Times New Roman"/>
+          <w:sz w:val="24"/>
+          <w:szCs w:val="24"/>
+        </w:rPr>
+        <w:t>.</w:t>
+      </w:r>
+    </w:p>
+    <w:p>
+      <w:pPr>
+        <w:pStyle w:val="ListParagraph"/>
         <w:numPr>
           <w:ilvl w:val="0"/>
           <w:numId w:val="3"/>
@@ -557,6 +546,38 @@
           <w:szCs w:val="24"/>
         </w:rPr>
       </w:pPr>
+      <w:r>
+        <w:rPr>
+          <w:rFonts w:ascii="Times New Roman" w:eastAsia="Times New Roman" w:hAnsi="Times New Roman" w:cs="Times New Roman"/>
+          <w:sz w:val="24"/>
+          <w:szCs w:val="24"/>
+        </w:rPr>
+        <w:t xml:space="preserve">Worked on documentation and </w:t>
+      </w:r>
+      <w:r>
+        <w:rPr>
+          <w:rFonts w:ascii="Times New Roman" w:eastAsia="Times New Roman" w:hAnsi="Times New Roman" w:cs="Times New Roman"/>
+          <w:sz w:val="24"/>
+          <w:szCs w:val="24"/>
+        </w:rPr>
+        <w:t xml:space="preserve">SQL </w:t>
+      </w:r>
+      <w:r>
+        <w:rPr>
+          <w:rFonts w:ascii="Times New Roman" w:eastAsia="Times New Roman" w:hAnsi="Times New Roman" w:cs="Times New Roman"/>
+          <w:sz w:val="24"/>
+          <w:szCs w:val="24"/>
+        </w:rPr>
+        <w:t>queries</w:t>
+      </w:r>
+      <w:r>
+        <w:rPr>
+          <w:rFonts w:ascii="Times New Roman" w:eastAsia="Times New Roman" w:hAnsi="Times New Roman" w:cs="Times New Roman"/>
+          <w:sz w:val="24"/>
+          <w:szCs w:val="24"/>
+        </w:rPr>
+        <w:t>.</w:t>
+      </w:r>
     </w:p>
     <w:p>
       <w:pPr>
@@ -599,7 +620,7 @@
     </w:p>
     <w:p>
       <w:pPr>
-        <w:pStyle w:val="a5"/>
+        <w:pStyle w:val="ListParagraph"/>
         <w:numPr>
           <w:ilvl w:val="0"/>
           <w:numId w:val="3"/>
@@ -610,10 +631,50 @@
           <w:szCs w:val="24"/>
         </w:rPr>
       </w:pPr>
-    </w:p>
-    <w:p>
-      <w:pPr>
-        <w:pStyle w:val="a5"/>
+      <w:r>
+        <w:rPr>
+          <w:rFonts w:ascii="Times New Roman" w:eastAsia="Times New Roman" w:hAnsi="Times New Roman" w:cs="Times New Roman"/>
+          <w:sz w:val="24"/>
+          <w:szCs w:val="24"/>
+        </w:rPr>
+        <w:t xml:space="preserve">Worked on </w:t>
+      </w:r>
+      <w:r>
+        <w:rPr>
+          <w:rFonts w:ascii="Times New Roman" w:eastAsia="Times New Roman" w:hAnsi="Times New Roman" w:cs="Times New Roman"/>
+          <w:sz w:val="24"/>
+          <w:szCs w:val="24"/>
+        </w:rPr>
+        <w:t>finding functional depe</w:t>
+      </w:r>
+      <w:r>
+        <w:rPr>
+          <w:rFonts w:ascii="Times New Roman" w:eastAsia="Times New Roman" w:hAnsi="Times New Roman" w:cs="Times New Roman"/>
+          <w:sz w:val="24"/>
+          <w:szCs w:val="24"/>
+        </w:rPr>
+        <w:t>n</w:t>
+      </w:r>
+      <w:r>
+        <w:rPr>
+          <w:rFonts w:ascii="Times New Roman" w:eastAsia="Times New Roman" w:hAnsi="Times New Roman" w:cs="Times New Roman"/>
+          <w:sz w:val="24"/>
+          <w:szCs w:val="24"/>
+        </w:rPr>
+        <w:t xml:space="preserve">dencies, </w:t>
+      </w:r>
+      <w:r>
+        <w:rPr>
+          <w:rFonts w:ascii="Times New Roman" w:eastAsia="Times New Roman" w:hAnsi="Times New Roman" w:cs="Times New Roman"/>
+          <w:sz w:val="24"/>
+          <w:szCs w:val="24"/>
+        </w:rPr>
+        <w:t>implementing schema (Paired with Cody)</w:t>
+      </w:r>
+    </w:p>
+    <w:p>
+      <w:pPr>
+        <w:pStyle w:val="ListParagraph"/>
         <w:numPr>
           <w:ilvl w:val="0"/>
           <w:numId w:val="3"/>
@@ -624,10 +685,26 @@
           <w:szCs w:val="24"/>
         </w:rPr>
       </w:pPr>
-    </w:p>
-    <w:p>
-      <w:pPr>
-        <w:pStyle w:val="a5"/>
+      <w:r>
+        <w:rPr>
+          <w:rFonts w:ascii="Times New Roman" w:eastAsia="Times New Roman" w:hAnsi="Times New Roman" w:cs="Times New Roman"/>
+          <w:sz w:val="24"/>
+          <w:szCs w:val="24"/>
+        </w:rPr>
+        <w:t>Designing of tables, formatting complex queries and resolving the same</w:t>
+      </w:r>
+      <w:r>
+        <w:rPr>
+          <w:rFonts w:ascii="Times New Roman" w:eastAsia="Times New Roman" w:hAnsi="Times New Roman" w:cs="Times New Roman"/>
+          <w:sz w:val="24"/>
+          <w:szCs w:val="24"/>
+        </w:rPr>
+        <w:t>.</w:t>
+      </w:r>
+    </w:p>
+    <w:p>
+      <w:pPr>
+        <w:pStyle w:val="ListParagraph"/>
         <w:numPr>
           <w:ilvl w:val="0"/>
           <w:numId w:val="3"/>
@@ -638,6 +715,30 @@
           <w:szCs w:val="24"/>
         </w:rPr>
       </w:pPr>
+      <w:r>
+        <w:rPr>
+          <w:rFonts w:ascii="Times New Roman" w:eastAsia="Times New Roman" w:hAnsi="Times New Roman" w:cs="Times New Roman"/>
+          <w:sz w:val="24"/>
+          <w:szCs w:val="24"/>
+        </w:rPr>
+        <w:t xml:space="preserve">Worked on MongoDB </w:t>
+      </w:r>
+      <w:r>
+        <w:rPr>
+          <w:rFonts w:ascii="Times New Roman" w:eastAsia="Times New Roman" w:hAnsi="Times New Roman" w:cs="Times New Roman"/>
+          <w:sz w:val="24"/>
+          <w:szCs w:val="24"/>
+        </w:rPr>
+        <w:t xml:space="preserve">model implementation </w:t>
+      </w:r>
+      <w:r>
+        <w:rPr>
+          <w:rFonts w:ascii="Times New Roman" w:eastAsia="Times New Roman" w:hAnsi="Times New Roman" w:cs="Times New Roman"/>
+          <w:sz w:val="24"/>
+          <w:szCs w:val="24"/>
+        </w:rPr>
+        <w:t>(paired with Suhas)</w:t>
+      </w:r>
     </w:p>
     <w:p>
       <w:pPr>
@@ -680,7 +781,7 @@
     </w:p>
     <w:p>
       <w:pPr>
-        <w:pStyle w:val="a5"/>
+        <w:pStyle w:val="ListParagraph"/>
         <w:numPr>
           <w:ilvl w:val="0"/>
           <w:numId w:val="3"/>
@@ -699,46 +800,36 @@
         </w:rPr>
         <w:t xml:space="preserve">Designed </w:t>
       </w:r>
-      <w:proofErr w:type="spellStart"/>
-      <w:r>
-        <w:rPr>
-          <w:rFonts w:ascii="Times New Roman" w:eastAsia="Times New Roman" w:hAnsi="Times New Roman" w:cs="Times New Roman"/>
-          <w:sz w:val="24"/>
-          <w:szCs w:val="24"/>
-        </w:rPr>
-        <w:t>schema.sql</w:t>
-      </w:r>
-      <w:proofErr w:type="spellEnd"/>
-      <w:r>
-        <w:rPr>
-          <w:rFonts w:ascii="Times New Roman" w:eastAsia="Times New Roman" w:hAnsi="Times New Roman" w:cs="Times New Roman"/>
-          <w:sz w:val="24"/>
-          <w:szCs w:val="24"/>
-        </w:rPr>
-        <w:t xml:space="preserve"> file (paired with </w:t>
-      </w:r>
-      <w:proofErr w:type="spellStart"/>
-      <w:r>
-        <w:rPr>
-          <w:rFonts w:ascii="Times New Roman" w:eastAsia="Times New Roman" w:hAnsi="Times New Roman" w:cs="Times New Roman"/>
-          <w:sz w:val="24"/>
-          <w:szCs w:val="24"/>
-        </w:rPr>
-        <w:t>Kaustubh</w:t>
-      </w:r>
-      <w:proofErr w:type="spellEnd"/>
-      <w:r>
-        <w:rPr>
-          <w:rFonts w:ascii="Times New Roman" w:eastAsia="Times New Roman" w:hAnsi="Times New Roman" w:cs="Times New Roman"/>
-          <w:sz w:val="24"/>
-          <w:szCs w:val="24"/>
-        </w:rPr>
-        <w:t>)</w:t>
-      </w:r>
-    </w:p>
-    <w:p>
-      <w:pPr>
-        <w:pStyle w:val="a5"/>
+      <w:r>
+        <w:rPr>
+          <w:rFonts w:ascii="Times New Roman" w:eastAsia="Times New Roman" w:hAnsi="Times New Roman" w:cs="Times New Roman"/>
+          <w:b/>
+          <w:sz w:val="24"/>
+          <w:szCs w:val="24"/>
+        </w:rPr>
+        <w:t>schema.</w:t>
+      </w:r>
+      <w:r>
+        <w:rPr>
+          <w:rFonts w:ascii="Times New Roman" w:eastAsia="Times New Roman" w:hAnsi="Times New Roman" w:cs="Times New Roman"/>
+          <w:b/>
+          <w:sz w:val="24"/>
+          <w:szCs w:val="24"/>
+        </w:rPr>
+        <w:t>sql</w:t>
+      </w:r>
+      <w:r>
+        <w:rPr>
+          <w:rFonts w:ascii="Times New Roman" w:eastAsia="Times New Roman" w:hAnsi="Times New Roman" w:cs="Times New Roman"/>
+          <w:sz w:val="24"/>
+          <w:szCs w:val="24"/>
+        </w:rPr>
+        <w:t xml:space="preserve"> file (paired with Kaustubh)</w:t>
+      </w:r>
+    </w:p>
+    <w:p>
+      <w:pPr>
+        <w:pStyle w:val="ListParagraph"/>
         <w:numPr>
           <w:ilvl w:val="0"/>
           <w:numId w:val="3"/>
@@ -757,16 +848,15 @@
         </w:rPr>
         <w:t xml:space="preserve">Created test data in </w:t>
       </w:r>
-      <w:proofErr w:type="spellStart"/>
-      <w:r>
-        <w:rPr>
-          <w:rFonts w:ascii="Times New Roman" w:eastAsia="Times New Roman" w:hAnsi="Times New Roman" w:cs="Times New Roman"/>
+      <w:r>
+        <w:rPr>
+          <w:rFonts w:ascii="Times New Roman" w:eastAsia="Times New Roman" w:hAnsi="Times New Roman" w:cs="Times New Roman"/>
+          <w:b/>
           <w:sz w:val="24"/>
           <w:szCs w:val="24"/>
         </w:rPr>
         <w:t>insert.sql</w:t>
       </w:r>
-      <w:proofErr w:type="spellEnd"/>
       <w:r>
         <w:rPr>
           <w:rFonts w:ascii="Times New Roman" w:eastAsia="Times New Roman" w:hAnsi="Times New Roman" w:cs="Times New Roman"/>
@@ -778,7 +868,7 @@
     </w:p>
     <w:p>
       <w:pPr>
-        <w:pStyle w:val="a5"/>
+        <w:pStyle w:val="ListParagraph"/>
         <w:numPr>
           <w:ilvl w:val="0"/>
           <w:numId w:val="3"/>
@@ -795,12 +885,28 @@
           <w:sz w:val="24"/>
           <w:szCs w:val="24"/>
         </w:rPr>
-        <w:t>Create PHP file to serve links to each query</w:t>
-      </w:r>
-    </w:p>
-    <w:p>
-      <w:pPr>
-        <w:pStyle w:val="a5"/>
+        <w:t>Create</w:t>
+      </w:r>
+      <w:r>
+        <w:rPr>
+          <w:rFonts w:ascii="Times New Roman" w:eastAsia="Times New Roman" w:hAnsi="Times New Roman" w:cs="Times New Roman"/>
+          <w:sz w:val="24"/>
+          <w:szCs w:val="24"/>
+        </w:rPr>
+        <w:t>d</w:t>
+      </w:r>
+      <w:r>
+        <w:rPr>
+          <w:rFonts w:ascii="Times New Roman" w:eastAsia="Times New Roman" w:hAnsi="Times New Roman" w:cs="Times New Roman"/>
+          <w:sz w:val="24"/>
+          <w:szCs w:val="24"/>
+        </w:rPr>
+        <w:t xml:space="preserve"> PHP file to serve links to each query</w:t>
+      </w:r>
+    </w:p>
+    <w:p>
+      <w:pPr>
+        <w:pStyle w:val="ListParagraph"/>
         <w:numPr>
           <w:ilvl w:val="0"/>
           <w:numId w:val="3"/>
@@ -849,9 +955,8 @@
           <w:szCs w:val="24"/>
           <w:u w:val="single"/>
         </w:rPr>
-        <w:t xml:space="preserve">Wei </w:t>
-      </w:r>
-      <w:proofErr w:type="spellStart"/>
+        <w:t>Wei Wei</w:t>
+      </w:r>
       <w:r>
         <w:rPr>
           <w:rFonts w:ascii="Times New Roman" w:eastAsia="Times New Roman" w:hAnsi="Times New Roman" w:cs="Times New Roman"/>
@@ -861,18 +966,6 @@
           <w:szCs w:val="24"/>
           <w:u w:val="single"/>
         </w:rPr>
-        <w:t>Wei</w:t>
-      </w:r>
-      <w:proofErr w:type="spellEnd"/>
-      <w:r>
-        <w:rPr>
-          <w:rFonts w:ascii="Times New Roman" w:eastAsia="Times New Roman" w:hAnsi="Times New Roman" w:cs="Times New Roman"/>
-          <w:b/>
-          <w:i/>
-          <w:sz w:val="24"/>
-          <w:szCs w:val="24"/>
-          <w:u w:val="single"/>
-        </w:rPr>
         <w:t>:</w:t>
       </w:r>
       <w:r>
@@ -886,7 +979,7 @@
     </w:p>
     <w:p>
       <w:pPr>
-        <w:pStyle w:val="a5"/>
+        <w:pStyle w:val="ListParagraph"/>
         <w:numPr>
           <w:ilvl w:val="0"/>
           <w:numId w:val="3"/>
@@ -905,20 +998,18 @@
         </w:rPr>
         <w:t xml:space="preserve">Created the test data for insert in </w:t>
       </w:r>
-      <w:proofErr w:type="spellStart"/>
-      <w:r>
-        <w:rPr>
-          <w:rFonts w:ascii="Times New Roman" w:eastAsia="Times New Roman" w:hAnsi="Times New Roman" w:cs="Times New Roman"/>
-          <w:sz w:val="24"/>
-          <w:szCs w:val="24"/>
-        </w:rPr>
-        <w:t>sql</w:t>
-      </w:r>
-      <w:proofErr w:type="spellEnd"/>
-    </w:p>
-    <w:p>
-      <w:pPr>
-        <w:pStyle w:val="a5"/>
+      <w:r>
+        <w:rPr>
+          <w:rFonts w:ascii="Times New Roman" w:eastAsia="Times New Roman" w:hAnsi="Times New Roman" w:cs="Times New Roman"/>
+          <w:sz w:val="24"/>
+          <w:szCs w:val="24"/>
+        </w:rPr>
+        <w:t>SQL.</w:t>
+      </w:r>
+    </w:p>
+    <w:p>
+      <w:pPr>
+        <w:pStyle w:val="ListParagraph"/>
         <w:numPr>
           <w:ilvl w:val="0"/>
           <w:numId w:val="3"/>
@@ -937,10 +1028,18 @@
         </w:rPr>
         <w:t>Complete the implementation documentation</w:t>
       </w:r>
-    </w:p>
-    <w:p>
-      <w:pPr>
-        <w:pStyle w:val="a5"/>
+      <w:r>
+        <w:rPr>
+          <w:rFonts w:ascii="Times New Roman" w:eastAsia="Times New Roman" w:hAnsi="Times New Roman" w:cs="Times New Roman"/>
+          <w:sz w:val="24"/>
+          <w:szCs w:val="24"/>
+        </w:rPr>
+        <w:t>.</w:t>
+      </w:r>
+    </w:p>
+    <w:p>
+      <w:pPr>
+        <w:pStyle w:val="ListParagraph"/>
         <w:numPr>
           <w:ilvl w:val="0"/>
           <w:numId w:val="3"/>
@@ -967,8 +1066,14 @@
         </w:rPr>
         <w:t xml:space="preserve"> with others</w:t>
       </w:r>
-      <w:bookmarkStart w:id="0" w:name="_GoBack"/>
-      <w:bookmarkEnd w:id="0"/>
+      <w:r>
+        <w:rPr>
+          <w:rFonts w:ascii="Times New Roman" w:eastAsia="Times New Roman" w:hAnsi="Times New Roman" w:cs="Times New Roman"/>
+          <w:sz w:val="24"/>
+          <w:szCs w:val="24"/>
+        </w:rPr>
+        <w:t>.</w:t>
+      </w:r>
     </w:p>
     <w:p>
       <w:pPr>
@@ -1020,15 +1125,7 @@
           <w:sz w:val="24"/>
           <w:szCs w:val="24"/>
         </w:rPr>
-        <w:t>A, B, C</w:t>
-      </w:r>
-      <w:r>
-        <w:rPr>
-          <w:rFonts w:ascii="Times New Roman" w:eastAsia="Times New Roman" w:hAnsi="Times New Roman" w:cs="Times New Roman"/>
-          <w:sz w:val="24"/>
-          <w:szCs w:val="24"/>
-        </w:rPr>
-        <w:t>: each make 1 (preferably 2) complex queries</w:t>
+        <w:t>Meeting to distribute work and update periodically.</w:t>
       </w:r>
     </w:p>
     <w:p>
@@ -1051,37 +1148,21 @@
           <w:sz w:val="24"/>
           <w:szCs w:val="24"/>
         </w:rPr>
-        <w:t xml:space="preserve">Team had a discussion on the possible </w:t>
-      </w:r>
-      <w:r>
-        <w:rPr>
-          <w:rFonts w:ascii="Times New Roman" w:eastAsia="Times New Roman" w:hAnsi="Times New Roman" w:cs="Times New Roman"/>
-          <w:sz w:val="24"/>
-          <w:szCs w:val="24"/>
-        </w:rPr>
-        <w:t>Triggers</w:t>
-      </w:r>
-      <w:r>
-        <w:rPr>
-          <w:rFonts w:ascii="Times New Roman" w:eastAsia="Times New Roman" w:hAnsi="Times New Roman" w:cs="Times New Roman"/>
-          <w:sz w:val="24"/>
-          <w:szCs w:val="24"/>
-        </w:rPr>
-        <w:t xml:space="preserve"> and indices required as part of implementation</w:t>
-      </w:r>
-      <w:r>
-        <w:rPr>
-          <w:rFonts w:ascii="Times New Roman" w:eastAsia="Times New Roman" w:hAnsi="Times New Roman" w:cs="Times New Roman"/>
-          <w:sz w:val="24"/>
-          <w:szCs w:val="24"/>
-        </w:rPr>
-        <w:t xml:space="preserve">: </w:t>
+        <w:t xml:space="preserve">Discussion on </w:t>
+      </w:r>
+      <w:r>
+        <w:rPr>
+          <w:rFonts w:ascii="Times New Roman" w:eastAsia="Times New Roman" w:hAnsi="Times New Roman" w:cs="Times New Roman"/>
+          <w:sz w:val="24"/>
+          <w:szCs w:val="24"/>
+        </w:rPr>
+        <w:t>designing and implementing ER Model.</w:t>
       </w:r>
     </w:p>
     <w:p>
       <w:pPr>
         <w:numPr>
-          <w:ilvl w:val="1"/>
+          <w:ilvl w:val="0"/>
           <w:numId w:val="1"/>
         </w:numPr>
         <w:ind w:hanging="360"/>
@@ -1098,13 +1179,45 @@
           <w:sz w:val="24"/>
           <w:szCs w:val="24"/>
         </w:rPr>
-        <w:t>once order made, automatically decrement quantity of items ordered</w:t>
+        <w:t xml:space="preserve">Discussion on relational model implementation, </w:t>
+      </w:r>
+      <w:r>
+        <w:rPr>
+          <w:rFonts w:ascii="Times New Roman" w:eastAsia="Times New Roman" w:hAnsi="Times New Roman" w:cs="Times New Roman"/>
+          <w:sz w:val="24"/>
+          <w:szCs w:val="24"/>
+        </w:rPr>
+        <w:t xml:space="preserve">finding </w:t>
+      </w:r>
+      <w:r>
+        <w:rPr>
+          <w:rFonts w:ascii="Times New Roman" w:eastAsia="Times New Roman" w:hAnsi="Times New Roman" w:cs="Times New Roman"/>
+          <w:sz w:val="24"/>
+          <w:szCs w:val="24"/>
+        </w:rPr>
+        <w:t xml:space="preserve">functional dependencies and </w:t>
+      </w:r>
+      <w:r>
+        <w:rPr>
+          <w:rFonts w:ascii="Times New Roman" w:eastAsia="Times New Roman" w:hAnsi="Times New Roman" w:cs="Times New Roman"/>
+          <w:sz w:val="24"/>
+          <w:szCs w:val="24"/>
+        </w:rPr>
+        <w:t xml:space="preserve">working on </w:t>
+      </w:r>
+      <w:r>
+        <w:rPr>
+          <w:rFonts w:ascii="Times New Roman" w:eastAsia="Times New Roman" w:hAnsi="Times New Roman" w:cs="Times New Roman"/>
+          <w:sz w:val="24"/>
+          <w:szCs w:val="24"/>
+        </w:rPr>
+        <w:t>normalization.</w:t>
       </w:r>
     </w:p>
     <w:p>
       <w:pPr>
         <w:numPr>
-          <w:ilvl w:val="1"/>
+          <w:ilvl w:val="0"/>
           <w:numId w:val="1"/>
         </w:numPr>
         <w:ind w:hanging="360"/>
@@ -1121,13 +1234,45 @@
           <w:sz w:val="24"/>
           <w:szCs w:val="24"/>
         </w:rPr>
-        <w:t>once sale made, automatically increment customer’s purchase points</w:t>
+        <w:t xml:space="preserve">Discussion </w:t>
+      </w:r>
+      <w:r>
+        <w:rPr>
+          <w:rFonts w:ascii="Times New Roman" w:eastAsia="Times New Roman" w:hAnsi="Times New Roman" w:cs="Times New Roman"/>
+          <w:sz w:val="24"/>
+          <w:szCs w:val="24"/>
+        </w:rPr>
+        <w:t xml:space="preserve">on building </w:t>
+      </w:r>
+      <w:r>
+        <w:rPr>
+          <w:rFonts w:ascii="Times New Roman" w:eastAsia="Times New Roman" w:hAnsi="Times New Roman" w:cs="Times New Roman"/>
+          <w:sz w:val="24"/>
+          <w:szCs w:val="24"/>
+        </w:rPr>
+        <w:t>schema for the database</w:t>
+      </w:r>
+      <w:r>
+        <w:rPr>
+          <w:rFonts w:ascii="Times New Roman" w:eastAsia="Times New Roman" w:hAnsi="Times New Roman" w:cs="Times New Roman"/>
+          <w:sz w:val="24"/>
+          <w:szCs w:val="24"/>
+        </w:rPr>
+        <w:t xml:space="preserve"> and implementing the same</w:t>
+      </w:r>
+      <w:r>
+        <w:rPr>
+          <w:rFonts w:ascii="Times New Roman" w:eastAsia="Times New Roman" w:hAnsi="Times New Roman" w:cs="Times New Roman"/>
+          <w:sz w:val="24"/>
+          <w:szCs w:val="24"/>
+        </w:rPr>
+        <w:t>.</w:t>
       </w:r>
     </w:p>
     <w:p>
       <w:pPr>
         <w:numPr>
-          <w:ilvl w:val="1"/>
+          <w:ilvl w:val="0"/>
           <w:numId w:val="1"/>
         </w:numPr>
         <w:ind w:hanging="360"/>
@@ -1144,30 +1289,33 @@
           <w:sz w:val="24"/>
           <w:szCs w:val="24"/>
         </w:rPr>
-        <w:t>if payment type is redeem (purchase points): automatically decrement those purchase points from customer account</w:t>
-      </w:r>
-    </w:p>
-    <w:p>
-      <w:pPr>
-        <w:numPr>
-          <w:ilvl w:val="1"/>
-          <w:numId w:val="1"/>
-        </w:numPr>
-        <w:ind w:hanging="360"/>
-        <w:contextualSpacing/>
-        <w:rPr>
-          <w:rFonts w:ascii="Times New Roman" w:eastAsia="Times New Roman" w:hAnsi="Times New Roman" w:cs="Times New Roman"/>
-          <w:sz w:val="24"/>
-          <w:szCs w:val="24"/>
-        </w:rPr>
-      </w:pPr>
-      <w:r>
-        <w:rPr>
-          <w:rFonts w:ascii="Times New Roman" w:eastAsia="Times New Roman" w:hAnsi="Times New Roman" w:cs="Times New Roman"/>
-          <w:sz w:val="24"/>
-          <w:szCs w:val="24"/>
-        </w:rPr>
-        <w:t>another possibility: automate employee salaries</w:t>
+        <w:t>Meeting to design queries, impl</w:t>
+      </w:r>
+      <w:r>
+        <w:rPr>
+          <w:rFonts w:ascii="Times New Roman" w:eastAsia="Times New Roman" w:hAnsi="Times New Roman" w:cs="Times New Roman"/>
+          <w:sz w:val="24"/>
+          <w:szCs w:val="24"/>
+        </w:rPr>
+        <w:t xml:space="preserve">ementing the same and integrating on </w:t>
+      </w:r>
+      <w:r>
+        <w:rPr>
+          <w:rFonts w:ascii="Times New Roman" w:eastAsia="Times New Roman" w:hAnsi="Times New Roman" w:cs="Times New Roman"/>
+          <w:sz w:val="24"/>
+          <w:szCs w:val="24"/>
+        </w:rPr>
+        <w:t>DIVMS</w:t>
+      </w:r>
+      <w:bookmarkStart w:id="0" w:name="_GoBack"/>
+      <w:bookmarkEnd w:id="0"/>
+      <w:r>
+        <w:rPr>
+          <w:rFonts w:ascii="Times New Roman" w:eastAsia="Times New Roman" w:hAnsi="Times New Roman" w:cs="Times New Roman"/>
+          <w:sz w:val="24"/>
+          <w:szCs w:val="24"/>
+        </w:rPr>
+        <w:t xml:space="preserve"> using PHP.</w:t>
       </w:r>
     </w:p>
     <w:p>
@@ -1205,8 +1353,8 @@
 </file>
 
 <file path=word/numbering.xml><?xml version="1.0" encoding="utf-8"?>
-<w:numbering xmlns:wpc="http://schemas.microsoft.com/office/word/2010/wordprocessingCanvas" xmlns:cx="http://schemas.microsoft.com/office/drawing/2014/chartex" xmlns:cx1="http://schemas.microsoft.com/office/drawing/2015/9/8/chartex" xmlns:cx2="http://schemas.microsoft.com/office/drawing/2015/10/21/chartex" xmlns:cx3="http://schemas.microsoft.com/office/drawing/2016/5/9/chartex" xmlns:cx4="http://schemas.microsoft.com/office/drawing/2016/5/10/chartex" xmlns:cx5="http://schemas.microsoft.com/office/drawing/2016/5/11/chartex" xmlns:mc="http://schemas.openxmlformats.org/markup-compatibility/2006" xmlns:o="urn:schemas-microsoft-com:office:office" xmlns:r="http://schemas.openxmlformats.org/officeDocument/2006/relationships" xmlns:m="http://schemas.openxmlformats.org/officeDocument/2006/math" xmlns:v="urn:schemas-microsoft-com:vml" xmlns:wp14="http://schemas.microsoft.com/office/word/2010/wordprocessingDrawing" xmlns:wp="http://schemas.openxmlformats.org/drawingml/2006/wordprocessingDrawing" xmlns:w10="urn:schemas-microsoft-com:office:word" xmlns:w="http://schemas.openxmlformats.org/wordprocessingml/2006/main" xmlns:w14="http://schemas.microsoft.com/office/word/2010/wordml" xmlns:w15="http://schemas.microsoft.com/office/word/2012/wordml" xmlns:w16se="http://schemas.microsoft.com/office/word/2015/wordml/symex" xmlns:wpg="http://schemas.microsoft.com/office/word/2010/wordprocessingGroup" xmlns:wpi="http://schemas.microsoft.com/office/word/2010/wordprocessingInk" xmlns:wne="http://schemas.microsoft.com/office/word/2006/wordml" xmlns:wps="http://schemas.microsoft.com/office/word/2010/wordprocessingShape" mc:Ignorable="w14 w15 w16se wp14">
-  <w:abstractNum w:abstractNumId="0" w15:restartNumberingAfterBreak="0">
+<w:numbering xmlns:wpc="http://schemas.microsoft.com/office/word/2010/wordprocessingCanvas" xmlns:mo="http://schemas.microsoft.com/office/mac/office/2008/main" xmlns:mc="http://schemas.openxmlformats.org/markup-compatibility/2006" xmlns:mv="urn:schemas-microsoft-com:mac:vml" xmlns:o="urn:schemas-microsoft-com:office:office" xmlns:r="http://schemas.openxmlformats.org/officeDocument/2006/relationships" xmlns:m="http://schemas.openxmlformats.org/officeDocument/2006/math" xmlns:v="urn:schemas-microsoft-com:vml" xmlns:wp14="http://schemas.microsoft.com/office/word/2010/wordprocessingDrawing" xmlns:wp="http://schemas.openxmlformats.org/drawingml/2006/wordprocessingDrawing" xmlns:w10="urn:schemas-microsoft-com:office:word" xmlns:w="http://schemas.openxmlformats.org/wordprocessingml/2006/main" xmlns:w14="http://schemas.microsoft.com/office/word/2010/wordml" xmlns:w15="http://schemas.microsoft.com/office/word/2012/wordml" xmlns:wpg="http://schemas.microsoft.com/office/word/2010/wordprocessingGroup" xmlns:wpi="http://schemas.microsoft.com/office/word/2010/wordprocessingInk" xmlns:wne="http://schemas.microsoft.com/office/word/2006/wordml" xmlns:wps="http://schemas.microsoft.com/office/word/2010/wordprocessingShape" mc:Ignorable="w14 w15 wp14">
+  <w:abstractNum w:abstractNumId="0">
     <w:nsid w:val="10D860B6"/>
     <w:multiLevelType w:val="hybridMultilevel"/>
     <w:tmpl w:val="BEC40644"/>
@@ -1319,7 +1467,7 @@
       </w:rPr>
     </w:lvl>
   </w:abstractNum>
-  <w:abstractNum w:abstractNumId="1" w15:restartNumberingAfterBreak="0">
+  <w:abstractNum w:abstractNumId="1">
     <w:nsid w:val="2AD57287"/>
     <w:multiLevelType w:val="multilevel"/>
     <w:tmpl w:val="0CCE85E2"/>
@@ -1432,7 +1580,7 @@
       </w:rPr>
     </w:lvl>
   </w:abstractNum>
-  <w:abstractNum w:abstractNumId="2" w15:restartNumberingAfterBreak="0">
+  <w:abstractNum w:abstractNumId="2">
     <w:nsid w:val="767D6468"/>
     <w:multiLevelType w:val="hybridMultilevel"/>
     <w:tmpl w:val="7E18F4EA"/>
@@ -1558,7 +1706,7 @@
 </file>
 
 <file path=word/styles.xml><?xml version="1.0" encoding="utf-8"?>
-<w:styles xmlns:mc="http://schemas.openxmlformats.org/markup-compatibility/2006" xmlns:r="http://schemas.openxmlformats.org/officeDocument/2006/relationships" xmlns:w="http://schemas.openxmlformats.org/wordprocessingml/2006/main" xmlns:w14="http://schemas.microsoft.com/office/word/2010/wordml" xmlns:w15="http://schemas.microsoft.com/office/word/2012/wordml" xmlns:w16se="http://schemas.microsoft.com/office/word/2015/wordml/symex" mc:Ignorable="w14 w15 w16se">
+<w:styles xmlns:mc="http://schemas.openxmlformats.org/markup-compatibility/2006" xmlns:r="http://schemas.openxmlformats.org/officeDocument/2006/relationships" xmlns:w="http://schemas.openxmlformats.org/wordprocessingml/2006/main" xmlns:w14="http://schemas.microsoft.com/office/word/2010/wordml" xmlns:w15="http://schemas.microsoft.com/office/word/2012/wordml" mc:Ignorable="w14 w15">
   <w:docDefaults>
     <w:rPrDefault>
       <w:rPr>
@@ -1575,7 +1723,7 @@
       </w:pPr>
     </w:pPrDefault>
   </w:docDefaults>
-  <w:latentStyles w:defLockedState="0" w:defUIPriority="99" w:defSemiHidden="0" w:defUnhideWhenUsed="0" w:defQFormat="0" w:count="374">
+  <w:latentStyles w:defLockedState="0" w:defUIPriority="99" w:defSemiHidden="0" w:defUnhideWhenUsed="0" w:defQFormat="0" w:count="382">
     <w:lsdException w:name="Normal" w:uiPriority="0" w:qFormat="1"/>
     <w:lsdException w:name="heading 1" w:uiPriority="9" w:qFormat="1"/>
     <w:lsdException w:name="heading 2" w:semiHidden="1" w:uiPriority="9" w:unhideWhenUsed="1" w:qFormat="1"/>
@@ -1950,13 +2098,13 @@
     <w:lsdException w:name="Mention" w:semiHidden="1" w:unhideWhenUsed="1"/>
     <w:lsdException w:name="Smart Hyperlink" w:semiHidden="1" w:unhideWhenUsed="1"/>
   </w:latentStyles>
-  <w:style w:type="paragraph" w:default="1" w:styleId="a">
+  <w:style w:type="paragraph" w:default="1" w:styleId="Normal">
     <w:name w:val="Normal"/>
   </w:style>
-  <w:style w:type="paragraph" w:styleId="1">
+  <w:style w:type="paragraph" w:styleId="Heading1">
     <w:name w:val="heading 1"/>
-    <w:basedOn w:val="a"/>
-    <w:next w:val="a"/>
+    <w:basedOn w:val="Normal"/>
+    <w:next w:val="Normal"/>
     <w:pPr>
       <w:keepNext/>
       <w:keepLines/>
@@ -1970,10 +2118,10 @@
       <w:szCs w:val="48"/>
     </w:rPr>
   </w:style>
-  <w:style w:type="paragraph" w:styleId="2">
+  <w:style w:type="paragraph" w:styleId="Heading2">
     <w:name w:val="heading 2"/>
-    <w:basedOn w:val="a"/>
-    <w:next w:val="a"/>
+    <w:basedOn w:val="Normal"/>
+    <w:next w:val="Normal"/>
     <w:pPr>
       <w:keepNext/>
       <w:keepLines/>
@@ -1987,10 +2135,10 @@
       <w:szCs w:val="36"/>
     </w:rPr>
   </w:style>
-  <w:style w:type="paragraph" w:styleId="3">
+  <w:style w:type="paragraph" w:styleId="Heading3">
     <w:name w:val="heading 3"/>
-    <w:basedOn w:val="a"/>
-    <w:next w:val="a"/>
+    <w:basedOn w:val="Normal"/>
+    <w:next w:val="Normal"/>
     <w:pPr>
       <w:keepNext/>
       <w:keepLines/>
@@ -2004,10 +2152,10 @@
       <w:szCs w:val="28"/>
     </w:rPr>
   </w:style>
-  <w:style w:type="paragraph" w:styleId="4">
+  <w:style w:type="paragraph" w:styleId="Heading4">
     <w:name w:val="heading 4"/>
-    <w:basedOn w:val="a"/>
-    <w:next w:val="a"/>
+    <w:basedOn w:val="Normal"/>
+    <w:next w:val="Normal"/>
     <w:pPr>
       <w:keepNext/>
       <w:keepLines/>
@@ -2021,10 +2169,10 @@
       <w:szCs w:val="24"/>
     </w:rPr>
   </w:style>
-  <w:style w:type="paragraph" w:styleId="5">
+  <w:style w:type="paragraph" w:styleId="Heading5">
     <w:name w:val="heading 5"/>
-    <w:basedOn w:val="a"/>
-    <w:next w:val="a"/>
+    <w:basedOn w:val="Normal"/>
+    <w:next w:val="Normal"/>
     <w:pPr>
       <w:keepNext/>
       <w:keepLines/>
@@ -2036,10 +2184,10 @@
       <w:b/>
     </w:rPr>
   </w:style>
-  <w:style w:type="paragraph" w:styleId="6">
+  <w:style w:type="paragraph" w:styleId="Heading6">
     <w:name w:val="heading 6"/>
-    <w:basedOn w:val="a"/>
-    <w:next w:val="a"/>
+    <w:basedOn w:val="Normal"/>
+    <w:next w:val="Normal"/>
     <w:pPr>
       <w:keepNext/>
       <w:keepLines/>
@@ -2053,13 +2201,13 @@
       <w:szCs w:val="20"/>
     </w:rPr>
   </w:style>
-  <w:style w:type="character" w:default="1" w:styleId="a0">
+  <w:style w:type="character" w:default="1" w:styleId="DefaultParagraphFont">
     <w:name w:val="Default Paragraph Font"/>
     <w:uiPriority w:val="1"/>
     <w:semiHidden/>
     <w:unhideWhenUsed/>
   </w:style>
-  <w:style w:type="table" w:default="1" w:styleId="a1">
+  <w:style w:type="table" w:default="1" w:styleId="TableNormal">
     <w:name w:val="Normal Table"/>
     <w:uiPriority w:val="99"/>
     <w:semiHidden/>
@@ -2074,16 +2222,16 @@
       </w:tblCellMar>
     </w:tblPr>
   </w:style>
-  <w:style w:type="numbering" w:default="1" w:styleId="a2">
+  <w:style w:type="numbering" w:default="1" w:styleId="NoList">
     <w:name w:val="No List"/>
     <w:uiPriority w:val="99"/>
     <w:semiHidden/>
     <w:unhideWhenUsed/>
   </w:style>
-  <w:style w:type="paragraph" w:styleId="a3">
+  <w:style w:type="paragraph" w:styleId="Title">
     <w:name w:val="Title"/>
-    <w:basedOn w:val="a"/>
-    <w:next w:val="a"/>
+    <w:basedOn w:val="Normal"/>
+    <w:next w:val="Normal"/>
     <w:pPr>
       <w:keepNext/>
       <w:keepLines/>
@@ -2096,10 +2244,10 @@
       <w:szCs w:val="72"/>
     </w:rPr>
   </w:style>
-  <w:style w:type="paragraph" w:styleId="a4">
+  <w:style w:type="paragraph" w:styleId="Subtitle">
     <w:name w:val="Subtitle"/>
-    <w:basedOn w:val="a"/>
-    <w:next w:val="a"/>
+    <w:basedOn w:val="Normal"/>
+    <w:next w:val="Normal"/>
     <w:pPr>
       <w:keepNext/>
       <w:keepLines/>
@@ -2114,9 +2262,9 @@
       <w:szCs w:val="48"/>
     </w:rPr>
   </w:style>
-  <w:style w:type="paragraph" w:styleId="a5">
+  <w:style w:type="paragraph" w:styleId="ListParagraph">
     <w:name w:val="List Paragraph"/>
-    <w:basedOn w:val="a"/>
+    <w:basedOn w:val="Normal"/>
     <w:uiPriority w:val="34"/>
     <w:qFormat/>
     <w:rsid w:val="005117FC"/>
@@ -2125,9 +2273,9 @@
       <w:contextualSpacing/>
     </w:pPr>
   </w:style>
-  <w:style w:type="character" w:styleId="a6">
+  <w:style w:type="character" w:styleId="Hyperlink">
     <w:name w:val="Hyperlink"/>
-    <w:basedOn w:val="a0"/>
+    <w:basedOn w:val="DefaultParagraphFont"/>
     <w:uiPriority w:val="99"/>
     <w:unhideWhenUsed/>
     <w:rsid w:val="00DE7422"/>
@@ -2136,9 +2284,9 @@
       <w:u w:val="single"/>
     </w:rPr>
   </w:style>
-  <w:style w:type="character" w:styleId="a7">
+  <w:style w:type="character" w:styleId="FollowedHyperlink">
     <w:name w:val="FollowedHyperlink"/>
-    <w:basedOn w:val="a0"/>
+    <w:basedOn w:val="DefaultParagraphFont"/>
     <w:uiPriority w:val="99"/>
     <w:semiHidden/>
     <w:unhideWhenUsed/>

</xml_diff>